<commit_message>
invoice template column alignment
</commit_message>
<xml_diff>
--- a/static/templates/invoice_tmplt.docx
+++ b/static/templates/invoice_tmplt.docx
@@ -625,8 +625,8 @@
         <w:gridCol w:w="5145"/>
         <w:gridCol w:w="723"/>
         <w:gridCol w:w="1258"/>
-        <w:gridCol w:w="1206"/>
-        <w:gridCol w:w="236"/>
+        <w:gridCol w:w="1428"/>
+        <w:gridCol w:w="14"/>
       </w:tblGrid>
       <w:tr>
         <w:trPr>
@@ -798,6 +798,7 @@
             <w:pPr>
               <w:pStyle w:val="Normal"/>
               <w:widowControl w:val="false"/>
+              <w:jc w:val="center"/>
               <w:rPr>
                 <w:rFonts w:ascii="Rockwell" w:hAnsi="Rockwell"/>
                 <w:sz w:val="22"/>
@@ -814,6 +815,7 @@
             <w:pPr>
               <w:pStyle w:val="Normal"/>
               <w:widowControl w:val="false"/>
+              <w:jc w:val="center"/>
               <w:rPr>
                 <w:rFonts w:ascii="Rockwell" w:hAnsi="Rockwell"/>
                 <w:sz w:val="22"/>
@@ -831,6 +833,7 @@
             <w:pPr>
               <w:pStyle w:val="Normal"/>
               <w:widowControl w:val="false"/>
+              <w:jc w:val="center"/>
               <w:rPr>
                 <w:rFonts w:ascii="Arial" w:hAnsi="Arial"/>
                 <w:sz w:val="20"/>
@@ -847,6 +850,7 @@
             <w:pPr>
               <w:pStyle w:val="Normal"/>
               <w:widowControl w:val="false"/>
+              <w:jc w:val="center"/>
               <w:rPr>
                 <w:rFonts w:ascii="Arial" w:hAnsi="Arial"/>
                 <w:sz w:val="20"/>
@@ -949,7 +953,7 @@
         </w:tc>
         <w:tc>
           <w:tcPr>
-            <w:tcW w:w="1206" w:type="dxa"/>
+            <w:tcW w:w="1428" w:type="dxa"/>
             <w:tcBorders>
               <w:top w:val="single" w:sz="4" w:space="0" w:color="000000"/>
               <w:left w:val="single" w:sz="4" w:space="0" w:color="000000"/>
@@ -959,22 +963,23 @@
             <w:pPr>
               <w:pStyle w:val="Normal"/>
               <w:widowControl w:val="false"/>
-              <w:rPr>
-                <w:rFonts w:ascii="Courier New" w:hAnsi="Courier New"/>
-                <w:sz w:val="18"/>
-              </w:rPr>
-            </w:pPr>
-            <w:r>
-              <w:rPr>
-                <w:rFonts w:ascii="Courier New" w:hAnsi="Courier New"/>
-                <w:sz w:val="18"/>
-              </w:rPr>
-            </w:r>
-          </w:p>
-        </w:tc>
-        <w:tc>
-          <w:tcPr>
-            <w:tcW w:w="236" w:type="dxa"/>
+              <w:jc w:val="center"/>
+              <w:rPr>
+                <w:rFonts w:ascii="Courier New" w:hAnsi="Courier New"/>
+                <w:sz w:val="18"/>
+              </w:rPr>
+            </w:pPr>
+            <w:r>
+              <w:rPr>
+                <w:rFonts w:ascii="Courier New" w:hAnsi="Courier New"/>
+                <w:sz w:val="18"/>
+              </w:rPr>
+            </w:r>
+          </w:p>
+        </w:tc>
+        <w:tc>
+          <w:tcPr>
+            <w:tcW w:w="14" w:type="dxa"/>
             <w:tcBorders>
               <w:top w:val="single" w:sz="4" w:space="0" w:color="000000"/>
               <w:right w:val="single" w:sz="4" w:space="0" w:color="000000"/>
@@ -984,6 +989,7 @@
             <w:pPr>
               <w:pStyle w:val="Normal"/>
               <w:widowControl w:val="false"/>
+              <w:jc w:val="center"/>
               <w:rPr>
                 <w:rFonts w:ascii="Courier New" w:hAnsi="Courier New"/>
                 <w:sz w:val="18"/>
@@ -1100,15 +1106,16 @@
         </w:tc>
         <w:tc>
           <w:tcPr>
-            <w:tcW w:w="1206" w:type="dxa"/>
-            <w:tcBorders>
-              <w:left w:val="single" w:sz="4" w:space="0" w:color="000000"/>
-            </w:tcBorders>
-          </w:tcPr>
-          <w:p>
-            <w:pPr>
-              <w:pStyle w:val="Normal"/>
-              <w:widowControl w:val="false"/>
+            <w:tcW w:w="1428" w:type="dxa"/>
+            <w:tcBorders>
+              <w:left w:val="single" w:sz="4" w:space="0" w:color="000000"/>
+            </w:tcBorders>
+          </w:tcPr>
+          <w:p>
+            <w:pPr>
+              <w:pStyle w:val="Normal"/>
+              <w:widowControl w:val="false"/>
+              <w:jc w:val="center"/>
               <w:rPr>
                 <w:rFonts w:ascii="Courier New" w:hAnsi="Courier New"/>
                 <w:sz w:val="18"/>
@@ -1125,15 +1132,16 @@
         </w:tc>
         <w:tc>
           <w:tcPr>
-            <w:tcW w:w="236" w:type="dxa"/>
-            <w:tcBorders>
-              <w:right w:val="single" w:sz="4" w:space="0" w:color="000000"/>
-            </w:tcBorders>
-          </w:tcPr>
-          <w:p>
-            <w:pPr>
-              <w:pStyle w:val="Normal"/>
-              <w:widowControl w:val="false"/>
+            <w:tcW w:w="14" w:type="dxa"/>
+            <w:tcBorders>
+              <w:right w:val="single" w:sz="4" w:space="0" w:color="000000"/>
+            </w:tcBorders>
+          </w:tcPr>
+          <w:p>
+            <w:pPr>
+              <w:pStyle w:val="Normal"/>
+              <w:widowControl w:val="false"/>
+              <w:jc w:val="center"/>
               <w:rPr>
                 <w:rFonts w:ascii="Courier New" w:hAnsi="Courier New"/>
                 <w:sz w:val="18"/>
@@ -1333,7 +1341,7 @@
         </w:tc>
         <w:tc>
           <w:tcPr>
-            <w:tcW w:w="1206" w:type="dxa"/>
+            <w:tcW w:w="1428" w:type="dxa"/>
             <w:tcBorders>
               <w:left w:val="single" w:sz="4" w:space="0" w:color="000000"/>
             </w:tcBorders>
@@ -1360,6 +1368,7 @@
                 <w:tab w:val="clear" w:pos="13740"/>
                 <w:tab w:val="clear" w:pos="14656"/>
               </w:tabs>
+              <w:jc w:val="center"/>
               <w:rPr>
                 <w:rFonts w:ascii="Söhne Mono;Monaco;Andale Mono;Ubuntu Mono;monospace" w:hAnsi="Söhne Mono;Monaco;Andale Mono;Ubuntu Mono;monospace"/>
                 <w:b w:val="false"/>
@@ -1389,15 +1398,16 @@
         </w:tc>
         <w:tc>
           <w:tcPr>
-            <w:tcW w:w="236" w:type="dxa"/>
-            <w:tcBorders>
-              <w:right w:val="single" w:sz="4" w:space="0" w:color="000000"/>
-            </w:tcBorders>
-          </w:tcPr>
-          <w:p>
-            <w:pPr>
-              <w:pStyle w:val="Normal"/>
-              <w:widowControl w:val="false"/>
+            <w:tcW w:w="14" w:type="dxa"/>
+            <w:tcBorders>
+              <w:right w:val="single" w:sz="4" w:space="0" w:color="000000"/>
+            </w:tcBorders>
+          </w:tcPr>
+          <w:p>
+            <w:pPr>
+              <w:pStyle w:val="Normal"/>
+              <w:widowControl w:val="false"/>
+              <w:jc w:val="center"/>
               <w:rPr>
                 <w:rFonts w:ascii="Courier New" w:hAnsi="Courier New"/>
                 <w:sz w:val="18"/>
@@ -1441,27 +1451,7 @@
                 <w:szCs w:val="20"/>
                 <w:lang w:val="en-US" w:eastAsia="en-US"/>
               </w:rPr>
-              <w:t>{%tr for item in range(22 - order.line_items</w:t>
-            </w:r>
-            <w:r>
-              <w:rPr>
-                <w:rFonts w:eastAsia="Times New Roman" w:cs="Times New Roman"/>
-                <w:b/>
-                <w:bCs/>
-                <w:szCs w:val="20"/>
-                <w:lang w:val="en-US" w:eastAsia="en-US"/>
-              </w:rPr>
-              <w:t>|length</w:t>
-            </w:r>
-            <w:r>
-              <w:rPr>
-                <w:rFonts w:eastAsia="Times New Roman" w:cs="Times New Roman"/>
-                <w:b/>
-                <w:bCs/>
-                <w:szCs w:val="20"/>
-                <w:lang w:val="en-US" w:eastAsia="en-US"/>
-              </w:rPr>
-              <w:t>) %}</w:t>
+              <w:t>{%tr for item in range(22 - order.line_items|length) %}</w:t>
             </w:r>
           </w:p>
         </w:tc>
@@ -1581,7 +1571,7 @@
         </w:tc>
         <w:tc>
           <w:tcPr>
-            <w:tcW w:w="1206" w:type="dxa"/>
+            <w:tcW w:w="1428" w:type="dxa"/>
             <w:tcBorders>
               <w:left w:val="single" w:sz="4" w:space="0" w:color="000000"/>
             </w:tcBorders>
@@ -1608,6 +1598,7 @@
                 <w:tab w:val="clear" w:pos="13740"/>
                 <w:tab w:val="clear" w:pos="14656"/>
               </w:tabs>
+              <w:jc w:val="center"/>
               <w:rPr>
                 <w:rFonts w:ascii="Söhne Mono;Monaco;Andale Mono;Ubuntu Mono;monospace" w:hAnsi="Söhne Mono;Monaco;Andale Mono;Ubuntu Mono;monospace"/>
                 <w:b w:val="false"/>
@@ -1637,15 +1628,16 @@
         </w:tc>
         <w:tc>
           <w:tcPr>
-            <w:tcW w:w="236" w:type="dxa"/>
-            <w:tcBorders>
-              <w:right w:val="single" w:sz="4" w:space="0" w:color="000000"/>
-            </w:tcBorders>
-          </w:tcPr>
-          <w:p>
-            <w:pPr>
-              <w:pStyle w:val="Normal"/>
-              <w:widowControl w:val="false"/>
+            <w:tcW w:w="14" w:type="dxa"/>
+            <w:tcBorders>
+              <w:right w:val="single" w:sz="4" w:space="0" w:color="000000"/>
+            </w:tcBorders>
+          </w:tcPr>
+          <w:p>
+            <w:pPr>
+              <w:pStyle w:val="Normal"/>
+              <w:widowControl w:val="false"/>
+              <w:jc w:val="center"/>
               <w:rPr>
                 <w:rFonts w:ascii="Courier New" w:hAnsi="Courier New"/>
                 <w:sz w:val="18"/>
@@ -1767,7 +1759,7 @@
             </w:pPr>
             <w:r>
               <w:rPr>
-                <w:rFonts w:eastAsia="Times New Roman" w:cs="Times New Roman" w:ascii="Söhne Mono;Monaco;Andale Mono;Ubuntu Mono;monospace" w:hAnsi="Söhne Mono;Monaco;Andale Mono;Ubuntu Mono;monospace"/>
+                <w:rFonts w:ascii="Söhne Mono;Monaco;Andale Mono;Ubuntu Mono;monospace" w:hAnsi="Söhne Mono;Monaco;Andale Mono;Ubuntu Mono;monospace"/>
                 <w:b w:val="false"/>
                 <w:i w:val="false"/>
                 <w:caps w:val="false"/>
@@ -1775,10 +1767,7 @@
                 <w:color w:val="FFFFFF"/>
                 <w:spacing w:val="0"/>
                 <w:sz w:val="12"/>
-                <w:szCs w:val="20"/>
-                <w:lang w:eastAsia="en-US"/>
-              </w:rPr>
-              <w:t>&amp;nbsp;</w:t>
+              </w:rPr>
             </w:r>
           </w:p>
         </w:tc>
@@ -1827,7 +1816,7 @@
             </w:pPr>
             <w:r>
               <w:rPr>
-                <w:rFonts w:eastAsia="Times New Roman" w:cs="Times New Roman" w:ascii="Söhne Mono;Monaco;Andale Mono;Ubuntu Mono;monospace" w:hAnsi="Söhne Mono;Monaco;Andale Mono;Ubuntu Mono;monospace"/>
+                <w:rFonts w:ascii="Söhne Mono;Monaco;Andale Mono;Ubuntu Mono;monospace" w:hAnsi="Söhne Mono;Monaco;Andale Mono;Ubuntu Mono;monospace"/>
                 <w:b w:val="false"/>
                 <w:i w:val="false"/>
                 <w:caps w:val="false"/>
@@ -1835,16 +1824,13 @@
                 <w:color w:val="FFFFFF"/>
                 <w:spacing w:val="0"/>
                 <w:sz w:val="12"/>
-                <w:szCs w:val="20"/>
-                <w:lang w:eastAsia="en-US"/>
-              </w:rPr>
-              <w:t>&amp;nbsp;</w:t>
-            </w:r>
-          </w:p>
-        </w:tc>
-        <w:tc>
-          <w:tcPr>
-            <w:tcW w:w="1206" w:type="dxa"/>
+              </w:rPr>
+            </w:r>
+          </w:p>
+        </w:tc>
+        <w:tc>
+          <w:tcPr>
+            <w:tcW w:w="1428" w:type="dxa"/>
             <w:tcBorders>
               <w:left w:val="single" w:sz="4" w:space="0" w:color="000000"/>
             </w:tcBorders>
@@ -1871,6 +1857,7 @@
                 <w:tab w:val="clear" w:pos="13740"/>
                 <w:tab w:val="clear" w:pos="14656"/>
               </w:tabs>
+              <w:jc w:val="center"/>
               <w:rPr>
                 <w:rFonts w:ascii="Söhne Mono;Monaco;Andale Mono;Ubuntu Mono;monospace" w:hAnsi="Söhne Mono;Monaco;Andale Mono;Ubuntu Mono;monospace"/>
                 <w:b w:val="false"/>
@@ -1886,7 +1873,7 @@
             </w:pPr>
             <w:r>
               <w:rPr>
-                <w:rFonts w:eastAsia="Times New Roman" w:cs="Times New Roman" w:ascii="Söhne Mono;Monaco;Andale Mono;Ubuntu Mono;monospace" w:hAnsi="Söhne Mono;Monaco;Andale Mono;Ubuntu Mono;monospace"/>
+                <w:rFonts w:ascii="Söhne Mono;Monaco;Andale Mono;Ubuntu Mono;monospace" w:hAnsi="Söhne Mono;Monaco;Andale Mono;Ubuntu Mono;monospace"/>
                 <w:b w:val="false"/>
                 <w:i w:val="false"/>
                 <w:caps w:val="false"/>
@@ -1894,24 +1881,22 @@
                 <w:color w:val="FFFFFF"/>
                 <w:spacing w:val="0"/>
                 <w:sz w:val="12"/>
-                <w:szCs w:val="20"/>
-                <w:lang w:eastAsia="en-US"/>
-              </w:rPr>
-              <w:t>&amp;nbsp;</w:t>
-            </w:r>
-          </w:p>
-        </w:tc>
-        <w:tc>
-          <w:tcPr>
-            <w:tcW w:w="236" w:type="dxa"/>
-            <w:tcBorders>
-              <w:right w:val="single" w:sz="4" w:space="0" w:color="000000"/>
-            </w:tcBorders>
-          </w:tcPr>
-          <w:p>
-            <w:pPr>
-              <w:pStyle w:val="Normal"/>
-              <w:widowControl w:val="false"/>
+              </w:rPr>
+            </w:r>
+          </w:p>
+        </w:tc>
+        <w:tc>
+          <w:tcPr>
+            <w:tcW w:w="14" w:type="dxa"/>
+            <w:tcBorders>
+              <w:right w:val="single" w:sz="4" w:space="0" w:color="000000"/>
+            </w:tcBorders>
+          </w:tcPr>
+          <w:p>
+            <w:pPr>
+              <w:pStyle w:val="Normal"/>
+              <w:widowControl w:val="false"/>
+              <w:jc w:val="center"/>
               <w:rPr>
                 <w:rFonts w:ascii="Courier New" w:hAnsi="Courier New"/>
                 <w:sz w:val="18"/>
@@ -2036,39 +2021,41 @@
         </w:tc>
         <w:tc>
           <w:tcPr>
-            <w:tcW w:w="1206" w:type="dxa"/>
-            <w:tcBorders>
-              <w:left w:val="single" w:sz="4" w:space="0" w:color="000000"/>
-            </w:tcBorders>
-          </w:tcPr>
-          <w:p>
-            <w:pPr>
-              <w:pStyle w:val="Normal"/>
-              <w:widowControl w:val="false"/>
-              <w:rPr>
-                <w:rFonts w:ascii="Courier New" w:hAnsi="Courier New"/>
-                <w:sz w:val="18"/>
-              </w:rPr>
-            </w:pPr>
-            <w:r>
-              <w:rPr>
-                <w:rFonts w:ascii="Courier New" w:hAnsi="Courier New"/>
-                <w:sz w:val="18"/>
-              </w:rPr>
-            </w:r>
-          </w:p>
-        </w:tc>
-        <w:tc>
-          <w:tcPr>
-            <w:tcW w:w="236" w:type="dxa"/>
-            <w:tcBorders>
-              <w:right w:val="single" w:sz="4" w:space="0" w:color="000000"/>
-            </w:tcBorders>
-          </w:tcPr>
-          <w:p>
-            <w:pPr>
-              <w:pStyle w:val="Normal"/>
-              <w:widowControl w:val="false"/>
+            <w:tcW w:w="1428" w:type="dxa"/>
+            <w:tcBorders>
+              <w:left w:val="single" w:sz="4" w:space="0" w:color="000000"/>
+            </w:tcBorders>
+          </w:tcPr>
+          <w:p>
+            <w:pPr>
+              <w:pStyle w:val="Normal"/>
+              <w:widowControl w:val="false"/>
+              <w:jc w:val="center"/>
+              <w:rPr>
+                <w:rFonts w:ascii="Courier New" w:hAnsi="Courier New"/>
+                <w:sz w:val="18"/>
+              </w:rPr>
+            </w:pPr>
+            <w:r>
+              <w:rPr>
+                <w:rFonts w:ascii="Courier New" w:hAnsi="Courier New"/>
+                <w:sz w:val="18"/>
+              </w:rPr>
+            </w:r>
+          </w:p>
+        </w:tc>
+        <w:tc>
+          <w:tcPr>
+            <w:tcW w:w="14" w:type="dxa"/>
+            <w:tcBorders>
+              <w:right w:val="single" w:sz="4" w:space="0" w:color="000000"/>
+            </w:tcBorders>
+          </w:tcPr>
+          <w:p>
+            <w:pPr>
+              <w:pStyle w:val="Normal"/>
+              <w:widowControl w:val="false"/>
+              <w:jc w:val="center"/>
               <w:rPr>
                 <w:rFonts w:ascii="Courier New" w:hAnsi="Courier New"/>
                 <w:sz w:val="18"/>
@@ -2185,39 +2172,41 @@
         </w:tc>
         <w:tc>
           <w:tcPr>
-            <w:tcW w:w="1206" w:type="dxa"/>
-            <w:tcBorders>
-              <w:left w:val="single" w:sz="4" w:space="0" w:color="000000"/>
-            </w:tcBorders>
-          </w:tcPr>
-          <w:p>
-            <w:pPr>
-              <w:pStyle w:val="Normal"/>
-              <w:widowControl w:val="false"/>
-              <w:rPr>
-                <w:rFonts w:ascii="Courier New" w:hAnsi="Courier New"/>
-                <w:sz w:val="18"/>
-              </w:rPr>
-            </w:pPr>
-            <w:r>
-              <w:rPr>
-                <w:rFonts w:ascii="Courier New" w:hAnsi="Courier New"/>
-                <w:sz w:val="18"/>
-              </w:rPr>
-            </w:r>
-          </w:p>
-        </w:tc>
-        <w:tc>
-          <w:tcPr>
-            <w:tcW w:w="236" w:type="dxa"/>
-            <w:tcBorders>
-              <w:right w:val="single" w:sz="4" w:space="0" w:color="000000"/>
-            </w:tcBorders>
-          </w:tcPr>
-          <w:p>
-            <w:pPr>
-              <w:pStyle w:val="Normal"/>
-              <w:widowControl w:val="false"/>
+            <w:tcW w:w="1428" w:type="dxa"/>
+            <w:tcBorders>
+              <w:left w:val="single" w:sz="4" w:space="0" w:color="000000"/>
+            </w:tcBorders>
+          </w:tcPr>
+          <w:p>
+            <w:pPr>
+              <w:pStyle w:val="Normal"/>
+              <w:widowControl w:val="false"/>
+              <w:jc w:val="center"/>
+              <w:rPr>
+                <w:rFonts w:ascii="Courier New" w:hAnsi="Courier New"/>
+                <w:sz w:val="18"/>
+              </w:rPr>
+            </w:pPr>
+            <w:r>
+              <w:rPr>
+                <w:rFonts w:ascii="Courier New" w:hAnsi="Courier New"/>
+                <w:sz w:val="18"/>
+              </w:rPr>
+            </w:r>
+          </w:p>
+        </w:tc>
+        <w:tc>
+          <w:tcPr>
+            <w:tcW w:w="14" w:type="dxa"/>
+            <w:tcBorders>
+              <w:right w:val="single" w:sz="4" w:space="0" w:color="000000"/>
+            </w:tcBorders>
+          </w:tcPr>
+          <w:p>
+            <w:pPr>
+              <w:pStyle w:val="Normal"/>
+              <w:widowControl w:val="false"/>
+              <w:jc w:val="center"/>
               <w:rPr>
                 <w:rFonts w:ascii="Courier New" w:hAnsi="Courier New"/>
                 <w:sz w:val="18"/>
@@ -2335,39 +2324,41 @@
         </w:tc>
         <w:tc>
           <w:tcPr>
-            <w:tcW w:w="1206" w:type="dxa"/>
-            <w:tcBorders>
-              <w:left w:val="single" w:sz="4" w:space="0" w:color="000000"/>
-            </w:tcBorders>
-          </w:tcPr>
-          <w:p>
-            <w:pPr>
-              <w:pStyle w:val="Normal"/>
-              <w:widowControl w:val="false"/>
-              <w:rPr>
-                <w:rFonts w:ascii="Courier New" w:hAnsi="Courier New"/>
-                <w:sz w:val="18"/>
-              </w:rPr>
-            </w:pPr>
-            <w:r>
-              <w:rPr>
-                <w:rFonts w:ascii="Courier New" w:hAnsi="Courier New"/>
-                <w:sz w:val="18"/>
-              </w:rPr>
-            </w:r>
-          </w:p>
-        </w:tc>
-        <w:tc>
-          <w:tcPr>
-            <w:tcW w:w="236" w:type="dxa"/>
-            <w:tcBorders>
-              <w:right w:val="single" w:sz="4" w:space="0" w:color="000000"/>
-            </w:tcBorders>
-          </w:tcPr>
-          <w:p>
-            <w:pPr>
-              <w:pStyle w:val="Normal"/>
-              <w:widowControl w:val="false"/>
+            <w:tcW w:w="1428" w:type="dxa"/>
+            <w:tcBorders>
+              <w:left w:val="single" w:sz="4" w:space="0" w:color="000000"/>
+            </w:tcBorders>
+          </w:tcPr>
+          <w:p>
+            <w:pPr>
+              <w:pStyle w:val="Normal"/>
+              <w:widowControl w:val="false"/>
+              <w:jc w:val="center"/>
+              <w:rPr>
+                <w:rFonts w:ascii="Courier New" w:hAnsi="Courier New"/>
+                <w:sz w:val="18"/>
+              </w:rPr>
+            </w:pPr>
+            <w:r>
+              <w:rPr>
+                <w:rFonts w:ascii="Courier New" w:hAnsi="Courier New"/>
+                <w:sz w:val="18"/>
+              </w:rPr>
+            </w:r>
+          </w:p>
+        </w:tc>
+        <w:tc>
+          <w:tcPr>
+            <w:tcW w:w="14" w:type="dxa"/>
+            <w:tcBorders>
+              <w:right w:val="single" w:sz="4" w:space="0" w:color="000000"/>
+            </w:tcBorders>
+          </w:tcPr>
+          <w:p>
+            <w:pPr>
+              <w:pStyle w:val="Normal"/>
+              <w:widowControl w:val="false"/>
+              <w:jc w:val="center"/>
               <w:rPr>
                 <w:rFonts w:ascii="Courier New" w:hAnsi="Courier New"/>
                 <w:sz w:val="18"/>
@@ -2470,39 +2461,41 @@
         </w:tc>
         <w:tc>
           <w:tcPr>
-            <w:tcW w:w="1206" w:type="dxa"/>
-            <w:tcBorders>
-              <w:left w:val="single" w:sz="4" w:space="0" w:color="000000"/>
-            </w:tcBorders>
-          </w:tcPr>
-          <w:p>
-            <w:pPr>
-              <w:pStyle w:val="Normal"/>
-              <w:widowControl w:val="false"/>
-              <w:rPr>
-                <w:rFonts w:ascii="Courier New" w:hAnsi="Courier New"/>
-                <w:sz w:val="18"/>
-              </w:rPr>
-            </w:pPr>
-            <w:r>
-              <w:rPr>
-                <w:rFonts w:ascii="Courier New" w:hAnsi="Courier New"/>
-                <w:sz w:val="18"/>
-              </w:rPr>
-            </w:r>
-          </w:p>
-        </w:tc>
-        <w:tc>
-          <w:tcPr>
-            <w:tcW w:w="236" w:type="dxa"/>
-            <w:tcBorders>
-              <w:right w:val="single" w:sz="4" w:space="0" w:color="000000"/>
-            </w:tcBorders>
-          </w:tcPr>
-          <w:p>
-            <w:pPr>
-              <w:pStyle w:val="Normal"/>
-              <w:widowControl w:val="false"/>
+            <w:tcW w:w="1428" w:type="dxa"/>
+            <w:tcBorders>
+              <w:left w:val="single" w:sz="4" w:space="0" w:color="000000"/>
+            </w:tcBorders>
+          </w:tcPr>
+          <w:p>
+            <w:pPr>
+              <w:pStyle w:val="Normal"/>
+              <w:widowControl w:val="false"/>
+              <w:jc w:val="center"/>
+              <w:rPr>
+                <w:rFonts w:ascii="Courier New" w:hAnsi="Courier New"/>
+                <w:sz w:val="18"/>
+              </w:rPr>
+            </w:pPr>
+            <w:r>
+              <w:rPr>
+                <w:rFonts w:ascii="Courier New" w:hAnsi="Courier New"/>
+                <w:sz w:val="18"/>
+              </w:rPr>
+            </w:r>
+          </w:p>
+        </w:tc>
+        <w:tc>
+          <w:tcPr>
+            <w:tcW w:w="14" w:type="dxa"/>
+            <w:tcBorders>
+              <w:right w:val="single" w:sz="4" w:space="0" w:color="000000"/>
+            </w:tcBorders>
+          </w:tcPr>
+          <w:p>
+            <w:pPr>
+              <w:pStyle w:val="Normal"/>
+              <w:widowControl w:val="false"/>
+              <w:jc w:val="center"/>
               <w:rPr>
                 <w:rFonts w:ascii="Courier New" w:hAnsi="Courier New"/>
                 <w:sz w:val="18"/>
@@ -2606,39 +2599,41 @@
         </w:tc>
         <w:tc>
           <w:tcPr>
-            <w:tcW w:w="1206" w:type="dxa"/>
-            <w:tcBorders>
-              <w:left w:val="single" w:sz="4" w:space="0" w:color="000000"/>
-            </w:tcBorders>
-          </w:tcPr>
-          <w:p>
-            <w:pPr>
-              <w:pStyle w:val="Normal"/>
-              <w:widowControl w:val="false"/>
-              <w:rPr>
-                <w:rFonts w:ascii="Courier New" w:hAnsi="Courier New"/>
-                <w:sz w:val="18"/>
-              </w:rPr>
-            </w:pPr>
-            <w:r>
-              <w:rPr>
-                <w:rFonts w:ascii="Courier New" w:hAnsi="Courier New"/>
-                <w:sz w:val="18"/>
-              </w:rPr>
-            </w:r>
-          </w:p>
-        </w:tc>
-        <w:tc>
-          <w:tcPr>
-            <w:tcW w:w="236" w:type="dxa"/>
-            <w:tcBorders>
-              <w:right w:val="single" w:sz="4" w:space="0" w:color="000000"/>
-            </w:tcBorders>
-          </w:tcPr>
-          <w:p>
-            <w:pPr>
-              <w:pStyle w:val="Normal"/>
-              <w:widowControl w:val="false"/>
+            <w:tcW w:w="1428" w:type="dxa"/>
+            <w:tcBorders>
+              <w:left w:val="single" w:sz="4" w:space="0" w:color="000000"/>
+            </w:tcBorders>
+          </w:tcPr>
+          <w:p>
+            <w:pPr>
+              <w:pStyle w:val="Normal"/>
+              <w:widowControl w:val="false"/>
+              <w:jc w:val="center"/>
+              <w:rPr>
+                <w:rFonts w:ascii="Courier New" w:hAnsi="Courier New"/>
+                <w:sz w:val="18"/>
+              </w:rPr>
+            </w:pPr>
+            <w:r>
+              <w:rPr>
+                <w:rFonts w:ascii="Courier New" w:hAnsi="Courier New"/>
+                <w:sz w:val="18"/>
+              </w:rPr>
+            </w:r>
+          </w:p>
+        </w:tc>
+        <w:tc>
+          <w:tcPr>
+            <w:tcW w:w="14" w:type="dxa"/>
+            <w:tcBorders>
+              <w:right w:val="single" w:sz="4" w:space="0" w:color="000000"/>
+            </w:tcBorders>
+          </w:tcPr>
+          <w:p>
+            <w:pPr>
+              <w:pStyle w:val="Normal"/>
+              <w:widowControl w:val="false"/>
+              <w:jc w:val="center"/>
               <w:rPr>
                 <w:rFonts w:ascii="Courier New" w:hAnsi="Courier New"/>
                 <w:sz w:val="18"/>
@@ -2734,39 +2729,41 @@
         </w:tc>
         <w:tc>
           <w:tcPr>
-            <w:tcW w:w="1206" w:type="dxa"/>
-            <w:tcBorders>
-              <w:left w:val="single" w:sz="4" w:space="0" w:color="000000"/>
-            </w:tcBorders>
-          </w:tcPr>
-          <w:p>
-            <w:pPr>
-              <w:pStyle w:val="Normal"/>
-              <w:widowControl w:val="false"/>
-              <w:rPr>
-                <w:rFonts w:ascii="Courier New" w:hAnsi="Courier New"/>
-                <w:sz w:val="18"/>
-              </w:rPr>
-            </w:pPr>
-            <w:r>
-              <w:rPr>
-                <w:rFonts w:ascii="Courier New" w:hAnsi="Courier New"/>
-                <w:sz w:val="18"/>
-              </w:rPr>
-            </w:r>
-          </w:p>
-        </w:tc>
-        <w:tc>
-          <w:tcPr>
-            <w:tcW w:w="236" w:type="dxa"/>
-            <w:tcBorders>
-              <w:right w:val="single" w:sz="4" w:space="0" w:color="000000"/>
-            </w:tcBorders>
-          </w:tcPr>
-          <w:p>
-            <w:pPr>
-              <w:pStyle w:val="Normal"/>
-              <w:widowControl w:val="false"/>
+            <w:tcW w:w="1428" w:type="dxa"/>
+            <w:tcBorders>
+              <w:left w:val="single" w:sz="4" w:space="0" w:color="000000"/>
+            </w:tcBorders>
+          </w:tcPr>
+          <w:p>
+            <w:pPr>
+              <w:pStyle w:val="Normal"/>
+              <w:widowControl w:val="false"/>
+              <w:jc w:val="center"/>
+              <w:rPr>
+                <w:rFonts w:ascii="Courier New" w:hAnsi="Courier New"/>
+                <w:sz w:val="18"/>
+              </w:rPr>
+            </w:pPr>
+            <w:r>
+              <w:rPr>
+                <w:rFonts w:ascii="Courier New" w:hAnsi="Courier New"/>
+                <w:sz w:val="18"/>
+              </w:rPr>
+            </w:r>
+          </w:p>
+        </w:tc>
+        <w:tc>
+          <w:tcPr>
+            <w:tcW w:w="14" w:type="dxa"/>
+            <w:tcBorders>
+              <w:right w:val="single" w:sz="4" w:space="0" w:color="000000"/>
+            </w:tcBorders>
+          </w:tcPr>
+          <w:p>
+            <w:pPr>
+              <w:pStyle w:val="Normal"/>
+              <w:widowControl w:val="false"/>
+              <w:jc w:val="center"/>
               <w:rPr>
                 <w:rFonts w:ascii="Courier New" w:hAnsi="Courier New"/>
                 <w:sz w:val="18"/>
@@ -2863,40 +2860,42 @@
         </w:tc>
         <w:tc>
           <w:tcPr>
-            <w:tcW w:w="1206" w:type="dxa"/>
-            <w:tcBorders>
-              <w:left w:val="single" w:sz="4" w:space="0" w:color="000000"/>
-            </w:tcBorders>
-          </w:tcPr>
-          <w:p>
-            <w:pPr>
-              <w:pStyle w:val="Normal"/>
-              <w:widowControl w:val="false"/>
-              <w:rPr>
-                <w:rFonts w:ascii="Courier New" w:hAnsi="Courier New"/>
-                <w:sz w:val="18"/>
-              </w:rPr>
-            </w:pPr>
-            <w:r>
-              <w:rPr>
-                <w:rFonts w:ascii="Courier New" w:hAnsi="Courier New"/>
-                <w:sz w:val="18"/>
-              </w:rPr>
-              <w:t>{{ order.shipping or '' }}</w:t>
-            </w:r>
-          </w:p>
-        </w:tc>
-        <w:tc>
-          <w:tcPr>
-            <w:tcW w:w="236" w:type="dxa"/>
-            <w:tcBorders>
-              <w:right w:val="single" w:sz="4" w:space="0" w:color="000000"/>
-            </w:tcBorders>
-          </w:tcPr>
-          <w:p>
-            <w:pPr>
-              <w:pStyle w:val="Normal"/>
-              <w:widowControl w:val="false"/>
+            <w:tcW w:w="1428" w:type="dxa"/>
+            <w:tcBorders>
+              <w:left w:val="single" w:sz="4" w:space="0" w:color="000000"/>
+            </w:tcBorders>
+          </w:tcPr>
+          <w:p>
+            <w:pPr>
+              <w:pStyle w:val="Normal"/>
+              <w:widowControl w:val="false"/>
+              <w:jc w:val="center"/>
+              <w:rPr>
+                <w:rFonts w:ascii="Courier New" w:hAnsi="Courier New"/>
+                <w:sz w:val="18"/>
+              </w:rPr>
+            </w:pPr>
+            <w:r>
+              <w:rPr>
+                <w:rFonts w:ascii="Courier New" w:hAnsi="Courier New"/>
+                <w:sz w:val="18"/>
+              </w:rPr>
+              <w:t>{{ currency(order.shipping) or '' }}</w:t>
+            </w:r>
+          </w:p>
+        </w:tc>
+        <w:tc>
+          <w:tcPr>
+            <w:tcW w:w="14" w:type="dxa"/>
+            <w:tcBorders>
+              <w:right w:val="single" w:sz="4" w:space="0" w:color="000000"/>
+            </w:tcBorders>
+          </w:tcPr>
+          <w:p>
+            <w:pPr>
+              <w:pStyle w:val="Normal"/>
+              <w:widowControl w:val="false"/>
+              <w:jc w:val="center"/>
               <w:rPr>
                 <w:rFonts w:ascii="Courier New" w:hAnsi="Courier New"/>
                 <w:sz w:val="18"/>
@@ -2959,6 +2958,7 @@
             <w:pPr>
               <w:pStyle w:val="Normal"/>
               <w:widowControl w:val="false"/>
+              <w:jc w:val="center"/>
               <w:rPr>
                 <w:rFonts w:ascii="Courier New" w:hAnsi="Courier New"/>
                 <w:sz w:val="18"/>
@@ -3019,6 +3019,7 @@
             <w:pPr>
               <w:pStyle w:val="Normal"/>
               <w:widowControl w:val="false"/>
+              <w:jc w:val="center"/>
               <w:rPr>
                 <w:rFonts w:ascii="Courier New" w:hAnsi="Courier New"/>
                 <w:sz w:val="18"/>
@@ -3081,6 +3082,7 @@
             <w:pPr>
               <w:pStyle w:val="Normal"/>
               <w:widowControl w:val="false"/>
+              <w:jc w:val="center"/>
               <w:rPr>
                 <w:rFonts w:ascii="Courier New" w:hAnsi="Courier New"/>
                 <w:sz w:val="18"/>

</xml_diff>